<commit_message>
Dodanie do pliku dokumentacja.docx opisu funkcji potegowanie()
</commit_message>
<xml_diff>
--- a/dokumentacja.docx
+++ b/dokumentacja.docx
@@ -144,6 +144,55 @@
           <w:rFonts w:ascii="Arial" w:hAnsi="Arial" w:cs="Arial"/>
         </w:rPr>
         <w:t>() - funkcja dzieląca dwie liczby</w:t>
+      </w:r>
+    </w:p>
+    <w:p>
+      <w:pPr>
+        <w:pStyle w:val="Akapitzlist"/>
+        <w:numPr>
+          <w:ilvl w:val="0"/>
+          <w:numId w:val="1"/>
+        </w:numPr>
+        <w:jc w:val="both"/>
+        <w:rPr>
+          <w:rFonts w:ascii="Arial" w:hAnsi="Arial" w:cs="Arial"/>
+        </w:rPr>
+      </w:pPr>
+      <w:r>
+        <w:rPr>
+          <w:rFonts w:ascii="Arial" w:hAnsi="Arial" w:cs="Arial"/>
+          <w:i/>
+          <w:iCs/>
+        </w:rPr>
+        <w:t>potegowanie</w:t>
+      </w:r>
+      <w:r>
+        <w:rPr>
+          <w:rFonts w:ascii="Arial" w:hAnsi="Arial" w:cs="Arial"/>
+        </w:rPr>
+        <w:t xml:space="preserve">() - funkcja podnosząca liczbę </w:t>
+      </w:r>
+      <w:r>
+        <w:rPr>
+          <w:rFonts w:ascii="Arial" w:hAnsi="Arial" w:cs="Arial"/>
+          <w:i/>
+          <w:iCs/>
+        </w:rPr>
+        <w:t>a</w:t>
+      </w:r>
+      <w:r>
+        <w:rPr>
+          <w:rFonts w:ascii="Arial" w:hAnsi="Arial" w:cs="Arial"/>
+        </w:rPr>
+        <w:t xml:space="preserve"> do potęgi </w:t>
+      </w:r>
+      <w:r>
+        <w:rPr>
+          <w:rFonts w:ascii="Arial" w:hAnsi="Arial" w:cs="Arial"/>
+          <w:i/>
+          <w:iCs/>
+        </w:rPr>
+        <w:t>b</w:t>
       </w:r>
     </w:p>
     <w:sectPr>

</xml_diff>